<commit_message>
Modifications in sequence and Documentation
</commit_message>
<xml_diff>
--- a/DocumentRelated/Final Document.docx
+++ b/DocumentRelated/Final Document.docx
@@ -482,41 +482,52 @@
         </w:numPr>
         <w:rPr>
           <w:rFonts w:asciiTheme="majorHAnsi" w:hAnsiTheme="majorHAnsi" w:cstheme="majorHAnsi"/>
-          <w:sz w:val="36"/>
-          <w:szCs w:val="36"/>
+          <w:b/>
+          <w:bCs/>
+          <w:sz w:val="28"/>
+          <w:szCs w:val="28"/>
+          <w:u w:val="single"/>
         </w:rPr>
       </w:pPr>
       <w:r>
         <w:rPr>
           <w:rFonts w:asciiTheme="majorHAnsi" w:hAnsiTheme="majorHAnsi" w:cstheme="majorHAnsi"/>
-          <w:sz w:val="36"/>
-          <w:szCs w:val="36"/>
-        </w:rPr>
-        <w:t>A</w:t>
+          <w:b/>
+          <w:bCs/>
+          <w:sz w:val="36"/>
+          <w:szCs w:val="36"/>
+          <w:u w:val="single"/>
+        </w:rPr>
+        <w:t>Abstract</w:t>
       </w:r>
+    </w:p>
+    <w:p>
+      <w:pPr>
+        <w:pStyle w:val="ListParagraph"/>
+        <w:rPr>
+          <w:rFonts w:asciiTheme="majorHAnsi" w:hAnsiTheme="majorHAnsi" w:cstheme="majorHAnsi"/>
+          <w:b/>
+          <w:bCs/>
+          <w:sz w:val="28"/>
+          <w:szCs w:val="28"/>
+          <w:u w:val="single"/>
+        </w:rPr>
+      </w:pPr>
+    </w:p>
+    <w:p>
+      <w:pPr>
+        <w:pStyle w:val="ListParagraph"/>
+        <w:rPr>
+          <w:rFonts w:asciiTheme="majorHAnsi" w:hAnsiTheme="majorHAnsi" w:cstheme="majorHAnsi"/>
+          <w:sz w:val="28"/>
+          <w:szCs w:val="28"/>
+        </w:rPr>
+      </w:pPr>
       <w:r>
         <w:rPr>
           <w:rFonts w:asciiTheme="majorHAnsi" w:hAnsiTheme="majorHAnsi" w:cstheme="majorHAnsi"/>
-          <w:sz w:val="36"/>
-          <w:szCs w:val="36"/>
-        </w:rPr>
-        <w:t>bstract</w:t>
-      </w:r>
-    </w:p>
-    <w:p>
-      <w:pPr>
-        <w:pStyle w:val="ListParagraph"/>
-        <w:rPr>
-          <w:rFonts w:asciiTheme="majorHAnsi" w:hAnsiTheme="majorHAnsi" w:cstheme="majorHAnsi"/>
-          <w:sz w:val="24"/>
-          <w:szCs w:val="24"/>
-        </w:rPr>
-      </w:pPr>
-      <w:r>
-        <w:rPr>
-          <w:rFonts w:asciiTheme="majorHAnsi" w:hAnsiTheme="majorHAnsi" w:cstheme="majorHAnsi"/>
-          <w:sz w:val="24"/>
-          <w:szCs w:val="24"/>
+          <w:sz w:val="28"/>
+          <w:szCs w:val="28"/>
         </w:rPr>
         <w:t>The purpose of the project entitled as “HOSPITAL MANAGEMENT SYSTEM”</w:t>
       </w:r>
@@ -526,15 +537,15 @@
         <w:pStyle w:val="ListParagraph"/>
         <w:rPr>
           <w:rFonts w:asciiTheme="majorHAnsi" w:hAnsiTheme="majorHAnsi" w:cstheme="majorHAnsi"/>
-          <w:sz w:val="24"/>
-          <w:szCs w:val="24"/>
+          <w:sz w:val="28"/>
+          <w:szCs w:val="28"/>
         </w:rPr>
       </w:pPr>
       <w:r>
         <w:rPr>
           <w:rFonts w:asciiTheme="majorHAnsi" w:hAnsiTheme="majorHAnsi" w:cstheme="majorHAnsi"/>
-          <w:sz w:val="24"/>
-          <w:szCs w:val="24"/>
+          <w:sz w:val="28"/>
+          <w:szCs w:val="28"/>
         </w:rPr>
         <w:t>is to computerize the Front Office Management of Hospital to develop software which is user friendly simple, fast, and cost–effective.</w:t>
       </w:r>
@@ -544,17 +555,17 @@
         <w:pStyle w:val="ListParagraph"/>
         <w:rPr>
           <w:rFonts w:asciiTheme="majorHAnsi" w:hAnsiTheme="majorHAnsi" w:cstheme="majorHAnsi"/>
-          <w:sz w:val="24"/>
-          <w:szCs w:val="24"/>
+          <w:sz w:val="28"/>
+          <w:szCs w:val="28"/>
         </w:rPr>
       </w:pPr>
       <w:r>
         <w:rPr>
           <w:rFonts w:asciiTheme="majorHAnsi" w:hAnsiTheme="majorHAnsi" w:cstheme="majorHAnsi"/>
-          <w:sz w:val="24"/>
-          <w:szCs w:val="24"/>
-        </w:rPr>
-        <w:t>It deals with the collection of patient’s information, diagnosis details, etc. Traditionally, it was done manually. The main function of the system is register and store patient details, doctor details, scheduling an appointment, reserve bed for patient and retrieve these details when required. It is accessible by an administrator. Only he can add/change data. The data can be retrieved easily. The data are well protected for personal use and makes the data processing very fast.</w:t>
+          <w:sz w:val="28"/>
+          <w:szCs w:val="28"/>
+        </w:rPr>
+        <w:t>It deals with the collection of patient’s information, etc. Traditionally, it was done manually. The main function of the system is register and store patient details, doctor details, scheduling an appointment, reserve bed for patient and retrieve these details when required. It is accessible by an administrator. Only he can add/change data. The data can be retrieved easily. The data are well protected for personal use and makes the data processing very fast.</w:t>
       </w:r>
     </w:p>
     <w:p>
@@ -575,15 +586,21 @@
         </w:numPr>
         <w:rPr>
           <w:rFonts w:asciiTheme="majorHAnsi" w:hAnsiTheme="majorHAnsi" w:cstheme="majorHAnsi"/>
-          <w:sz w:val="36"/>
-          <w:szCs w:val="36"/>
+          <w:b/>
+          <w:bCs/>
+          <w:sz w:val="36"/>
+          <w:szCs w:val="36"/>
+          <w:u w:val="single"/>
         </w:rPr>
       </w:pPr>
       <w:r>
         <w:rPr>
           <w:rFonts w:asciiTheme="majorHAnsi" w:hAnsiTheme="majorHAnsi" w:cstheme="majorHAnsi"/>
-          <w:sz w:val="36"/>
-          <w:szCs w:val="36"/>
+          <w:b/>
+          <w:bCs/>
+          <w:sz w:val="36"/>
+          <w:szCs w:val="36"/>
+          <w:u w:val="single"/>
         </w:rPr>
         <w:t>Use cases</w:t>
       </w:r>
@@ -869,24 +886,8 @@
           <w:szCs w:val="28"/>
         </w:rPr>
       </w:pPr>
-    </w:p>
-    <w:p>
-      <w:pPr>
-        <w:rPr>
-          <w:rFonts w:asciiTheme="majorHAnsi" w:hAnsiTheme="majorHAnsi" w:cstheme="majorHAnsi"/>
-          <w:sz w:val="28"/>
-          <w:szCs w:val="28"/>
-        </w:rPr>
-      </w:pPr>
-    </w:p>
-    <w:p>
-      <w:pPr>
-        <w:rPr>
-          <w:rFonts w:asciiTheme="majorHAnsi" w:hAnsiTheme="majorHAnsi" w:cstheme="majorHAnsi"/>
-          <w:sz w:val="28"/>
-          <w:szCs w:val="28"/>
-        </w:rPr>
-      </w:pPr>
+      <w:bookmarkStart w:id="0" w:name="_GoBack"/>
+      <w:bookmarkEnd w:id="0"/>
     </w:p>
     <w:p>
       <w:pPr>
@@ -906,15 +907,21 @@
         </w:numPr>
         <w:rPr>
           <w:rFonts w:asciiTheme="majorHAnsi" w:hAnsiTheme="majorHAnsi" w:cstheme="majorHAnsi"/>
-          <w:sz w:val="36"/>
-          <w:szCs w:val="36"/>
+          <w:b/>
+          <w:bCs/>
+          <w:sz w:val="36"/>
+          <w:szCs w:val="36"/>
+          <w:u w:val="single"/>
         </w:rPr>
       </w:pPr>
       <w:r>
         <w:rPr>
           <w:rFonts w:asciiTheme="majorHAnsi" w:hAnsiTheme="majorHAnsi" w:cstheme="majorHAnsi"/>
-          <w:sz w:val="36"/>
-          <w:szCs w:val="36"/>
+          <w:b/>
+          <w:bCs/>
+          <w:sz w:val="36"/>
+          <w:szCs w:val="36"/>
+          <w:u w:val="single"/>
         </w:rPr>
         <w:lastRenderedPageBreak/>
         <w:t>Use case diagram</w:t>
@@ -987,15 +994,21 @@
         </w:numPr>
         <w:rPr>
           <w:rFonts w:asciiTheme="majorHAnsi" w:hAnsiTheme="majorHAnsi" w:cstheme="majorHAnsi"/>
-          <w:sz w:val="36"/>
-          <w:szCs w:val="36"/>
+          <w:b/>
+          <w:bCs/>
+          <w:sz w:val="36"/>
+          <w:szCs w:val="36"/>
+          <w:u w:val="single"/>
         </w:rPr>
       </w:pPr>
       <w:r>
         <w:rPr>
           <w:rFonts w:asciiTheme="majorHAnsi" w:hAnsiTheme="majorHAnsi" w:cstheme="majorHAnsi"/>
-          <w:sz w:val="36"/>
-          <w:szCs w:val="36"/>
+          <w:b/>
+          <w:bCs/>
+          <w:sz w:val="36"/>
+          <w:szCs w:val="36"/>
+          <w:u w:val="single"/>
         </w:rPr>
         <w:lastRenderedPageBreak/>
         <w:t>Use case description</w:t>
@@ -1020,15 +1033,21 @@
         </w:numPr>
         <w:rPr>
           <w:rFonts w:asciiTheme="majorHAnsi" w:hAnsiTheme="majorHAnsi" w:cstheme="majorHAnsi"/>
-          <w:sz w:val="36"/>
-          <w:szCs w:val="36"/>
+          <w:b/>
+          <w:bCs/>
+          <w:sz w:val="36"/>
+          <w:szCs w:val="36"/>
+          <w:u w:val="single"/>
         </w:rPr>
       </w:pPr>
       <w:r>
         <w:rPr>
           <w:rFonts w:asciiTheme="majorHAnsi" w:hAnsiTheme="majorHAnsi" w:cstheme="majorHAnsi"/>
-          <w:sz w:val="36"/>
-          <w:szCs w:val="36"/>
+          <w:b/>
+          <w:bCs/>
+          <w:sz w:val="36"/>
+          <w:szCs w:val="36"/>
+          <w:u w:val="single"/>
         </w:rPr>
         <w:t>Add Patient</w:t>
       </w:r>
@@ -1695,20 +1714,30 @@
     <w:p>
       <w:pPr>
         <w:pStyle w:val="ListParagraph"/>
-        <w:rPr>
-          <w:rFonts w:asciiTheme="majorHAnsi" w:hAnsiTheme="majorHAnsi" w:cstheme="majorHAnsi"/>
-          <w:sz w:val="36"/>
-          <w:szCs w:val="36"/>
+        <w:numPr>
+          <w:ilvl w:val="1"/>
+          <w:numId w:val="3"/>
+        </w:numPr>
+        <w:rPr>
+          <w:rFonts w:asciiTheme="majorHAnsi" w:hAnsiTheme="majorHAnsi" w:cstheme="majorHAnsi"/>
+          <w:b/>
+          <w:bCs/>
+          <w:sz w:val="36"/>
+          <w:szCs w:val="36"/>
+          <w:u w:val="single"/>
         </w:rPr>
       </w:pPr>
       <w:r>
         <w:rPr>
           <w:rFonts w:asciiTheme="majorHAnsi" w:hAnsiTheme="majorHAnsi" w:cstheme="majorHAnsi"/>
-          <w:sz w:val="36"/>
-          <w:szCs w:val="36"/>
+          <w:b/>
+          <w:bCs/>
+          <w:sz w:val="36"/>
+          <w:szCs w:val="36"/>
+          <w:u w:val="single"/>
         </w:rPr>
         <w:lastRenderedPageBreak/>
-        <w:t>4.2 Search Patient</w:t>
+        <w:t>Search Patient</w:t>
       </w:r>
     </w:p>
     <w:p/>
@@ -2355,22 +2384,30 @@
     <w:p>
       <w:pPr>
         <w:pStyle w:val="ListParagraph"/>
-        <w:rPr>
-          <w:rFonts w:asciiTheme="majorHAnsi" w:hAnsiTheme="majorHAnsi" w:cstheme="majorHAnsi"/>
-          <w:sz w:val="36"/>
-          <w:szCs w:val="36"/>
-        </w:rPr>
-      </w:pPr>
-      <w:bookmarkStart w:id="0" w:name="_GoBack"/>
-      <w:bookmarkEnd w:id="0"/>
+        <w:numPr>
+          <w:ilvl w:val="1"/>
+          <w:numId w:val="3"/>
+        </w:numPr>
+        <w:rPr>
+          <w:rFonts w:asciiTheme="majorHAnsi" w:hAnsiTheme="majorHAnsi" w:cstheme="majorHAnsi"/>
+          <w:b/>
+          <w:bCs/>
+          <w:sz w:val="36"/>
+          <w:szCs w:val="36"/>
+          <w:u w:val="single"/>
+        </w:rPr>
+      </w:pPr>
       <w:r>
         <w:rPr>
           <w:rFonts w:asciiTheme="majorHAnsi" w:hAnsiTheme="majorHAnsi" w:cstheme="majorHAnsi"/>
-          <w:sz w:val="36"/>
-          <w:szCs w:val="36"/>
+          <w:b/>
+          <w:bCs/>
+          <w:sz w:val="36"/>
+          <w:szCs w:val="36"/>
+          <w:u w:val="single"/>
         </w:rPr>
         <w:lastRenderedPageBreak/>
-        <w:t>4.3 Add Doctor</w:t>
+        <w:t>Add Doctor</w:t>
       </w:r>
     </w:p>
     <w:p/>
@@ -3017,20 +3054,30 @@
     <w:p>
       <w:pPr>
         <w:pStyle w:val="ListParagraph"/>
-        <w:rPr>
-          <w:rFonts w:asciiTheme="majorHAnsi" w:hAnsiTheme="majorHAnsi" w:cstheme="majorHAnsi"/>
-          <w:sz w:val="36"/>
-          <w:szCs w:val="36"/>
+        <w:numPr>
+          <w:ilvl w:val="1"/>
+          <w:numId w:val="3"/>
+        </w:numPr>
+        <w:rPr>
+          <w:rFonts w:asciiTheme="majorHAnsi" w:hAnsiTheme="majorHAnsi" w:cstheme="majorHAnsi"/>
+          <w:b/>
+          <w:bCs/>
+          <w:sz w:val="36"/>
+          <w:szCs w:val="36"/>
+          <w:u w:val="single"/>
         </w:rPr>
       </w:pPr>
       <w:r>
         <w:rPr>
           <w:rFonts w:asciiTheme="majorHAnsi" w:hAnsiTheme="majorHAnsi" w:cstheme="majorHAnsi"/>
-          <w:sz w:val="36"/>
-          <w:szCs w:val="36"/>
+          <w:b/>
+          <w:bCs/>
+          <w:sz w:val="36"/>
+          <w:szCs w:val="36"/>
+          <w:u w:val="single"/>
         </w:rPr>
         <w:lastRenderedPageBreak/>
-        <w:t>4.4 Checkout Patient</w:t>
+        <w:t>Checkout Patient</w:t>
       </w:r>
     </w:p>
     <w:p/>
@@ -3929,20 +3976,30 @@
     <w:p>
       <w:pPr>
         <w:pStyle w:val="ListParagraph"/>
-        <w:rPr>
-          <w:rFonts w:asciiTheme="majorHAnsi" w:hAnsiTheme="majorHAnsi" w:cstheme="majorHAnsi"/>
-          <w:sz w:val="36"/>
-          <w:szCs w:val="36"/>
+        <w:numPr>
+          <w:ilvl w:val="1"/>
+          <w:numId w:val="3"/>
+        </w:numPr>
+        <w:rPr>
+          <w:rFonts w:asciiTheme="majorHAnsi" w:hAnsiTheme="majorHAnsi" w:cstheme="majorHAnsi"/>
+          <w:b/>
+          <w:bCs/>
+          <w:sz w:val="36"/>
+          <w:szCs w:val="36"/>
+          <w:u w:val="single"/>
         </w:rPr>
       </w:pPr>
       <w:r>
         <w:rPr>
           <w:rFonts w:asciiTheme="majorHAnsi" w:hAnsiTheme="majorHAnsi" w:cstheme="majorHAnsi"/>
-          <w:sz w:val="36"/>
-          <w:szCs w:val="36"/>
+          <w:b/>
+          <w:bCs/>
+          <w:sz w:val="36"/>
+          <w:szCs w:val="36"/>
+          <w:u w:val="single"/>
         </w:rPr>
         <w:lastRenderedPageBreak/>
-        <w:t>4.5 Schedule Appointment</w:t>
+        <w:t>Schedule Appointment</w:t>
       </w:r>
     </w:p>
     <w:p>
@@ -4732,20 +4789,30 @@
     <w:p>
       <w:pPr>
         <w:pStyle w:val="ListParagraph"/>
-        <w:rPr>
-          <w:rFonts w:asciiTheme="majorHAnsi" w:hAnsiTheme="majorHAnsi" w:cstheme="majorHAnsi"/>
-          <w:sz w:val="36"/>
-          <w:szCs w:val="36"/>
+        <w:numPr>
+          <w:ilvl w:val="1"/>
+          <w:numId w:val="3"/>
+        </w:numPr>
+        <w:rPr>
+          <w:rFonts w:asciiTheme="majorHAnsi" w:hAnsiTheme="majorHAnsi" w:cstheme="majorHAnsi"/>
+          <w:b/>
+          <w:bCs/>
+          <w:sz w:val="36"/>
+          <w:szCs w:val="36"/>
+          <w:u w:val="single"/>
         </w:rPr>
       </w:pPr>
       <w:r>
         <w:rPr>
           <w:rFonts w:asciiTheme="majorHAnsi" w:hAnsiTheme="majorHAnsi" w:cstheme="majorHAnsi"/>
-          <w:sz w:val="36"/>
-          <w:szCs w:val="36"/>
+          <w:b/>
+          <w:bCs/>
+          <w:sz w:val="36"/>
+          <w:szCs w:val="36"/>
+          <w:u w:val="single"/>
         </w:rPr>
         <w:lastRenderedPageBreak/>
-        <w:t>4.6 Reserve Bed for Patient</w:t>
+        <w:t>Reserve Bed for Patient</w:t>
       </w:r>
     </w:p>
     <w:tbl>
@@ -5504,15 +5571,21 @@
         <w:pStyle w:val="ListParagraph"/>
         <w:rPr>
           <w:rFonts w:asciiTheme="majorHAnsi" w:hAnsiTheme="majorHAnsi" w:cstheme="majorHAnsi"/>
-          <w:sz w:val="36"/>
-          <w:szCs w:val="36"/>
+          <w:b/>
+          <w:bCs/>
+          <w:sz w:val="36"/>
+          <w:szCs w:val="36"/>
+          <w:u w:val="single"/>
         </w:rPr>
       </w:pPr>
       <w:r>
         <w:rPr>
           <w:rFonts w:asciiTheme="majorHAnsi" w:hAnsiTheme="majorHAnsi" w:cstheme="majorHAnsi"/>
-          <w:sz w:val="36"/>
-          <w:szCs w:val="36"/>
+          <w:b/>
+          <w:bCs/>
+          <w:sz w:val="36"/>
+          <w:szCs w:val="36"/>
+          <w:u w:val="single"/>
         </w:rPr>
         <w:lastRenderedPageBreak/>
         <w:t>4.7 Add Department</w:t>
@@ -6217,15 +6290,21 @@
         <w:pStyle w:val="ListParagraph"/>
         <w:rPr>
           <w:rFonts w:asciiTheme="majorHAnsi" w:hAnsiTheme="majorHAnsi" w:cstheme="majorHAnsi"/>
-          <w:sz w:val="36"/>
-          <w:szCs w:val="36"/>
+          <w:b/>
+          <w:bCs/>
+          <w:sz w:val="36"/>
+          <w:szCs w:val="36"/>
+          <w:u w:val="single"/>
         </w:rPr>
       </w:pPr>
       <w:r>
         <w:rPr>
           <w:rFonts w:asciiTheme="majorHAnsi" w:hAnsiTheme="majorHAnsi" w:cstheme="majorHAnsi"/>
-          <w:sz w:val="36"/>
-          <w:szCs w:val="36"/>
+          <w:b/>
+          <w:bCs/>
+          <w:sz w:val="36"/>
+          <w:szCs w:val="36"/>
+          <w:u w:val="single"/>
         </w:rPr>
         <w:lastRenderedPageBreak/>
         <w:t>4.8 Delete Department</w:t>
@@ -6941,15 +7020,21 @@
         </w:numPr>
         <w:rPr>
           <w:rFonts w:asciiTheme="majorHAnsi" w:hAnsiTheme="majorHAnsi" w:cstheme="majorHAnsi"/>
-          <w:sz w:val="36"/>
-          <w:szCs w:val="36"/>
+          <w:b/>
+          <w:bCs/>
+          <w:sz w:val="36"/>
+          <w:szCs w:val="36"/>
+          <w:u w:val="single"/>
         </w:rPr>
       </w:pPr>
       <w:r>
         <w:rPr>
           <w:rFonts w:asciiTheme="majorHAnsi" w:hAnsiTheme="majorHAnsi" w:cstheme="majorHAnsi"/>
-          <w:sz w:val="36"/>
-          <w:szCs w:val="36"/>
+          <w:b/>
+          <w:bCs/>
+          <w:sz w:val="36"/>
+          <w:szCs w:val="36"/>
+          <w:u w:val="single"/>
         </w:rPr>
         <w:t>Class Analysis</w:t>
       </w:r>
@@ -7282,6 +7367,8 @@
         </w:numPr>
         <w:rPr>
           <w:rFonts w:asciiTheme="majorHAnsi" w:hAnsiTheme="majorHAnsi" w:cstheme="majorHAnsi"/>
+          <w:b/>
+          <w:bCs/>
           <w:sz w:val="36"/>
           <w:szCs w:val="36"/>
         </w:rPr>
@@ -7289,6 +7376,8 @@
       <w:r>
         <w:rPr>
           <w:rFonts w:asciiTheme="majorHAnsi" w:hAnsiTheme="majorHAnsi" w:cstheme="majorHAnsi"/>
+          <w:b/>
+          <w:bCs/>
           <w:sz w:val="36"/>
           <w:szCs w:val="36"/>
         </w:rPr>
@@ -7316,15 +7405,21 @@
         </w:numPr>
         <w:rPr>
           <w:rFonts w:asciiTheme="majorHAnsi" w:hAnsiTheme="majorHAnsi" w:cstheme="majorHAnsi"/>
-          <w:sz w:val="36"/>
-          <w:szCs w:val="36"/>
+          <w:b/>
+          <w:bCs/>
+          <w:sz w:val="36"/>
+          <w:szCs w:val="36"/>
+          <w:u w:val="single"/>
         </w:rPr>
       </w:pPr>
       <w:r>
         <w:rPr>
           <w:rFonts w:asciiTheme="majorHAnsi" w:hAnsiTheme="majorHAnsi" w:cstheme="majorHAnsi"/>
-          <w:sz w:val="36"/>
-          <w:szCs w:val="36"/>
+          <w:b/>
+          <w:bCs/>
+          <w:sz w:val="36"/>
+          <w:szCs w:val="36"/>
+          <w:u w:val="single"/>
         </w:rPr>
         <w:t>Add Patient</w:t>
       </w:r>
@@ -7450,52 +7545,48 @@
         </w:numPr>
         <w:rPr>
           <w:rFonts w:asciiTheme="majorHAnsi" w:hAnsiTheme="majorHAnsi" w:cstheme="majorHAnsi"/>
-          <w:sz w:val="36"/>
-          <w:szCs w:val="36"/>
+          <w:b/>
+          <w:bCs/>
+          <w:sz w:val="36"/>
+          <w:szCs w:val="36"/>
+          <w:u w:val="single"/>
         </w:rPr>
       </w:pPr>
       <w:r>
         <w:rPr>
           <w:rFonts w:asciiTheme="majorHAnsi" w:hAnsiTheme="majorHAnsi" w:cstheme="majorHAnsi"/>
-          <w:sz w:val="36"/>
-          <w:szCs w:val="36"/>
-        </w:rPr>
-        <w:t>Checkout</w:t>
+          <w:b/>
+          <w:bCs/>
+          <w:sz w:val="36"/>
+          <w:szCs w:val="36"/>
+          <w:u w:val="single"/>
+        </w:rPr>
+        <w:t>Checkout Patient</w:t>
       </w:r>
+    </w:p>
+    <w:p>
+      <w:pPr>
+        <w:rPr>
+          <w:rFonts w:asciiTheme="majorHAnsi" w:hAnsiTheme="majorHAnsi" w:cstheme="majorHAnsi"/>
+          <w:sz w:val="36"/>
+          <w:szCs w:val="36"/>
+        </w:rPr>
+      </w:pPr>
       <w:r>
         <w:rPr>
           <w:rFonts w:asciiTheme="majorHAnsi" w:hAnsiTheme="majorHAnsi" w:cstheme="majorHAnsi"/>
-          <w:sz w:val="36"/>
-          <w:szCs w:val="36"/>
-        </w:rPr>
-        <w:t xml:space="preserve"> Patient</w:t>
-      </w:r>
-    </w:p>
-    <w:p>
-      <w:pPr>
-        <w:pStyle w:val="ListParagraph"/>
-        <w:ind w:left="1440"/>
-        <w:rPr>
-          <w:rFonts w:asciiTheme="majorHAnsi" w:hAnsiTheme="majorHAnsi" w:cstheme="majorHAnsi"/>
-          <w:sz w:val="36"/>
-          <w:szCs w:val="36"/>
-        </w:rPr>
-      </w:pPr>
-      <w:r>
-        <w:rPr>
-          <w:rFonts w:asciiTheme="majorHAnsi" w:hAnsiTheme="majorHAnsi" w:cstheme="majorHAnsi"/>
           <w:noProof/>
           <w:sz w:val="36"/>
           <w:szCs w:val="36"/>
         </w:rPr>
         <w:drawing>
-          <wp:anchor distT="0" distB="0" distL="114300" distR="114300" simplePos="0" relativeHeight="251660288" behindDoc="0" locked="0" layoutInCell="1" allowOverlap="1" wp14:anchorId="3F342C41" wp14:editId="45F7EB14">
+          <wp:anchor distT="0" distB="0" distL="114300" distR="114300" simplePos="0" relativeHeight="251672576" behindDoc="0" locked="0" layoutInCell="1" allowOverlap="1" wp14:anchorId="606EEEFB" wp14:editId="1CDD08BB">
             <wp:simplePos x="0" y="0"/>
-            <wp:positionH relativeFrom="column">
-              <wp:posOffset>100739</wp:posOffset>
+            <wp:positionH relativeFrom="margin">
+              <wp:align>right</wp:align>
             </wp:positionH>
             <wp:positionV relativeFrom="paragraph">
-              <wp:posOffset>224090</wp:posOffset>
+              <wp:posOffset>162560</wp:posOffset>
             </wp:positionV>
             <wp:extent cx="5943600" cy="2992120"/>
             <wp:effectExtent l="0" t="0" r="0" b="0"/>
@@ -7503,25 +7594,22 @@
               <wp:wrapPolygon edited="0">
                 <wp:start x="0" y="0"/>
                 <wp:lineTo x="0" y="413"/>
-                <wp:lineTo x="1246" y="2338"/>
-                <wp:lineTo x="1177" y="3025"/>
-                <wp:lineTo x="1385" y="19941"/>
-                <wp:lineTo x="10800" y="19941"/>
+                <wp:lineTo x="1177" y="2338"/>
+                <wp:lineTo x="1385" y="20353"/>
+                <wp:lineTo x="13154" y="21316"/>
                 <wp:lineTo x="17100" y="21453"/>
                 <wp:lineTo x="21392" y="21453"/>
                 <wp:lineTo x="21531" y="21316"/>
-                <wp:lineTo x="21462" y="20628"/>
-                <wp:lineTo x="10800" y="19941"/>
-                <wp:lineTo x="19731" y="19941"/>
-                <wp:lineTo x="20769" y="19666"/>
-                <wp:lineTo x="20700" y="4538"/>
-                <wp:lineTo x="21323" y="2338"/>
-                <wp:lineTo x="21462" y="963"/>
+                <wp:lineTo x="21531" y="20903"/>
+                <wp:lineTo x="20631" y="19941"/>
+                <wp:lineTo x="20838" y="4538"/>
+                <wp:lineTo x="21323" y="2888"/>
+                <wp:lineTo x="21462" y="1375"/>
                 <wp:lineTo x="4362" y="0"/>
                 <wp:lineTo x="0" y="0"/>
               </wp:wrapPolygon>
             </wp:wrapThrough>
-            <wp:docPr id="5" name="Picture 5"/>
+            <wp:docPr id="3" name="Picture 3"/>
             <wp:cNvGraphicFramePr>
               <a:graphicFrameLocks xmlns:a="http://schemas.openxmlformats.org/drawingml/2006/main" noChangeAspect="1"/>
             </wp:cNvGraphicFramePr>
@@ -7529,7 +7617,7 @@
               <a:graphicData uri="http://schemas.openxmlformats.org/drawingml/2006/picture">
                 <pic:pic xmlns:pic="http://schemas.openxmlformats.org/drawingml/2006/picture">
                   <pic:nvPicPr>
-                    <pic:cNvPr id="5" name="CheckoutPatientUsecase.png"/>
+                    <pic:cNvPr id="3" name="CheckoutPatientSequence.png"/>
                     <pic:cNvPicPr/>
                   </pic:nvPicPr>
                   <pic:blipFill>
@@ -7562,8 +7650,42 @@
     </w:p>
     <w:p>
       <w:pPr>
-        <w:pStyle w:val="ListParagraph"/>
-        <w:ind w:left="1440"/>
+        <w:rPr>
+          <w:rFonts w:asciiTheme="majorHAnsi" w:hAnsiTheme="majorHAnsi" w:cstheme="majorHAnsi"/>
+          <w:sz w:val="36"/>
+          <w:szCs w:val="36"/>
+        </w:rPr>
+      </w:pPr>
+    </w:p>
+    <w:p>
+      <w:pPr>
+        <w:rPr>
+          <w:rFonts w:asciiTheme="majorHAnsi" w:hAnsiTheme="majorHAnsi" w:cstheme="majorHAnsi"/>
+          <w:sz w:val="36"/>
+          <w:szCs w:val="36"/>
+        </w:rPr>
+      </w:pPr>
+    </w:p>
+    <w:p>
+      <w:pPr>
+        <w:rPr>
+          <w:rFonts w:asciiTheme="majorHAnsi" w:hAnsiTheme="majorHAnsi" w:cstheme="majorHAnsi"/>
+          <w:sz w:val="36"/>
+          <w:szCs w:val="36"/>
+        </w:rPr>
+      </w:pPr>
+    </w:p>
+    <w:p>
+      <w:pPr>
+        <w:rPr>
+          <w:rFonts w:asciiTheme="majorHAnsi" w:hAnsiTheme="majorHAnsi" w:cstheme="majorHAnsi"/>
+          <w:sz w:val="36"/>
+          <w:szCs w:val="36"/>
+        </w:rPr>
+      </w:pPr>
+    </w:p>
+    <w:p>
+      <w:pPr>
         <w:rPr>
           <w:rFonts w:asciiTheme="majorHAnsi" w:hAnsiTheme="majorHAnsi" w:cstheme="majorHAnsi"/>
           <w:sz w:val="36"/>
@@ -7580,15 +7702,21 @@
         </w:numPr>
         <w:rPr>
           <w:rFonts w:asciiTheme="majorHAnsi" w:hAnsiTheme="majorHAnsi" w:cstheme="majorHAnsi"/>
-          <w:sz w:val="36"/>
-          <w:szCs w:val="36"/>
+          <w:b/>
+          <w:bCs/>
+          <w:sz w:val="36"/>
+          <w:szCs w:val="36"/>
+          <w:u w:val="single"/>
         </w:rPr>
       </w:pPr>
       <w:r>
         <w:rPr>
           <w:rFonts w:asciiTheme="majorHAnsi" w:hAnsiTheme="majorHAnsi" w:cstheme="majorHAnsi"/>
-          <w:sz w:val="36"/>
-          <w:szCs w:val="36"/>
+          <w:b/>
+          <w:bCs/>
+          <w:sz w:val="36"/>
+          <w:szCs w:val="36"/>
+          <w:u w:val="single"/>
         </w:rPr>
         <w:lastRenderedPageBreak/>
         <w:t>Search Patient</w:t>
@@ -7699,15 +7827,21 @@
         </w:numPr>
         <w:rPr>
           <w:rFonts w:asciiTheme="majorHAnsi" w:hAnsiTheme="majorHAnsi" w:cstheme="majorHAnsi"/>
-          <w:sz w:val="36"/>
-          <w:szCs w:val="36"/>
+          <w:b/>
+          <w:bCs/>
+          <w:sz w:val="36"/>
+          <w:szCs w:val="36"/>
+          <w:u w:val="single"/>
         </w:rPr>
       </w:pPr>
       <w:r>
         <w:rPr>
           <w:rFonts w:asciiTheme="majorHAnsi" w:hAnsiTheme="majorHAnsi" w:cstheme="majorHAnsi"/>
-          <w:sz w:val="36"/>
-          <w:szCs w:val="36"/>
+          <w:b/>
+          <w:bCs/>
+          <w:sz w:val="36"/>
+          <w:szCs w:val="36"/>
+          <w:u w:val="single"/>
         </w:rPr>
         <w:t>Modify Patient</w:t>
       </w:r>
@@ -7730,39 +7864,39 @@
           <w:szCs w:val="36"/>
         </w:rPr>
         <w:drawing>
-          <wp:anchor distT="0" distB="0" distL="114300" distR="114300" simplePos="0" relativeHeight="251662336" behindDoc="0" locked="0" layoutInCell="1" allowOverlap="1" wp14:anchorId="6079773B" wp14:editId="0F7033AB">
+          <wp:anchor distT="0" distB="0" distL="114300" distR="114300" simplePos="0" relativeHeight="251673600" behindDoc="0" locked="0" layoutInCell="1" allowOverlap="1" wp14:anchorId="6DB582F1" wp14:editId="4ACFD356">
             <wp:simplePos x="0" y="0"/>
             <wp:positionH relativeFrom="column">
-              <wp:posOffset>85090</wp:posOffset>
+              <wp:posOffset>228600</wp:posOffset>
             </wp:positionH>
             <wp:positionV relativeFrom="paragraph">
-              <wp:posOffset>180340</wp:posOffset>
+              <wp:posOffset>302895</wp:posOffset>
             </wp:positionV>
-            <wp:extent cx="6137275" cy="3173730"/>
-            <wp:effectExtent l="0" t="0" r="0" b="7620"/>
+            <wp:extent cx="5943600" cy="3007995"/>
+            <wp:effectExtent l="0" t="0" r="0" b="1905"/>
             <wp:wrapThrough wrapText="bothSides">
               <wp:wrapPolygon edited="0">
                 <wp:start x="0" y="0"/>
-                <wp:lineTo x="0" y="259"/>
-                <wp:lineTo x="536" y="2204"/>
-                <wp:lineTo x="469" y="3371"/>
-                <wp:lineTo x="670" y="19837"/>
-                <wp:lineTo x="9252" y="20874"/>
-                <wp:lineTo x="16896" y="20874"/>
-                <wp:lineTo x="17164" y="21522"/>
-                <wp:lineTo x="21388" y="21522"/>
-                <wp:lineTo x="21522" y="21393"/>
-                <wp:lineTo x="21522" y="21004"/>
-                <wp:lineTo x="21254" y="20874"/>
-                <wp:lineTo x="20985" y="18800"/>
-                <wp:lineTo x="20918" y="4279"/>
-                <wp:lineTo x="21522" y="3112"/>
-                <wp:lineTo x="21522" y="1426"/>
-                <wp:lineTo x="4291" y="0"/>
+                <wp:lineTo x="0" y="274"/>
+                <wp:lineTo x="692" y="2326"/>
+                <wp:lineTo x="485" y="3283"/>
+                <wp:lineTo x="692" y="19699"/>
+                <wp:lineTo x="900" y="19835"/>
+                <wp:lineTo x="4154" y="19972"/>
+                <wp:lineTo x="17100" y="21477"/>
+                <wp:lineTo x="21531" y="21477"/>
+                <wp:lineTo x="21531" y="20793"/>
+                <wp:lineTo x="4638" y="19835"/>
+                <wp:lineTo x="20562" y="19835"/>
+                <wp:lineTo x="21185" y="19699"/>
+                <wp:lineTo x="20977" y="4514"/>
+                <wp:lineTo x="21531" y="3146"/>
+                <wp:lineTo x="21531" y="1368"/>
+                <wp:lineTo x="4223" y="0"/>
                 <wp:lineTo x="0" y="0"/>
               </wp:wrapPolygon>
             </wp:wrapThrough>
-            <wp:docPr id="8" name="Picture 8"/>
+            <wp:docPr id="6" name="Picture 6"/>
             <wp:cNvGraphicFramePr>
               <a:graphicFrameLocks xmlns:a="http://schemas.openxmlformats.org/drawingml/2006/main" noChangeAspect="1"/>
             </wp:cNvGraphicFramePr>
@@ -7770,7 +7904,7 @@
               <a:graphicData uri="http://schemas.openxmlformats.org/drawingml/2006/picture">
                 <pic:pic xmlns:pic="http://schemas.openxmlformats.org/drawingml/2006/picture">
                   <pic:nvPicPr>
-                    <pic:cNvPr id="8" name="ModifyPatientSequence.png"/>
+                    <pic:cNvPr id="6" name="ModifyPatientSequence.png"/>
                     <pic:cNvPicPr/>
                   </pic:nvPicPr>
                   <pic:blipFill>
@@ -7788,7 +7922,7 @@
                   <pic:spPr>
                     <a:xfrm>
                       <a:off x="0" y="0"/>
-                      <a:ext cx="6137275" cy="3173730"/>
+                      <a:ext cx="5943600" cy="3007995"/>
                     </a:xfrm>
                     <a:prstGeom prst="rect">
                       <a:avLst/>
@@ -7797,12 +7931,6 @@
                 </pic:pic>
               </a:graphicData>
             </a:graphic>
-            <wp14:sizeRelH relativeFrom="margin">
-              <wp14:pctWidth>0</wp14:pctWidth>
-            </wp14:sizeRelH>
-            <wp14:sizeRelV relativeFrom="margin">
-              <wp14:pctHeight>0</wp14:pctHeight>
-            </wp14:sizeRelV>
           </wp:anchor>
         </w:drawing>
       </w:r>
@@ -7830,26 +7958,32 @@
         </w:numPr>
         <w:rPr>
           <w:rFonts w:asciiTheme="majorHAnsi" w:hAnsiTheme="majorHAnsi" w:cstheme="majorHAnsi"/>
-          <w:sz w:val="36"/>
-          <w:szCs w:val="36"/>
+          <w:b/>
+          <w:bCs/>
+          <w:sz w:val="36"/>
+          <w:szCs w:val="36"/>
+          <w:u w:val="single"/>
         </w:rPr>
       </w:pPr>
       <w:r>
         <w:rPr>
           <w:rFonts w:asciiTheme="majorHAnsi" w:hAnsiTheme="majorHAnsi" w:cstheme="majorHAnsi"/>
+          <w:b/>
+          <w:bCs/>
           <w:noProof/>
           <w:sz w:val="36"/>
           <w:szCs w:val="36"/>
+          <w:u w:val="single"/>
         </w:rPr>
         <w:lastRenderedPageBreak/>
         <w:drawing>
-          <wp:anchor distT="0" distB="0" distL="114300" distR="114300" simplePos="0" relativeHeight="251663360" behindDoc="0" locked="0" layoutInCell="1" allowOverlap="1" wp14:anchorId="0E842E79" wp14:editId="4E4ADD8B">
+          <wp:anchor distT="0" distB="0" distL="114300" distR="114300" simplePos="0" relativeHeight="251663360" behindDoc="0" locked="0" layoutInCell="1" allowOverlap="1" wp14:anchorId="0E842E79" wp14:editId="2110EF77">
             <wp:simplePos x="0" y="0"/>
             <wp:positionH relativeFrom="column">
-              <wp:posOffset>30996</wp:posOffset>
+              <wp:posOffset>45720</wp:posOffset>
             </wp:positionH>
             <wp:positionV relativeFrom="paragraph">
-              <wp:posOffset>386865</wp:posOffset>
+              <wp:posOffset>539115</wp:posOffset>
             </wp:positionV>
             <wp:extent cx="5943600" cy="2789555"/>
             <wp:effectExtent l="0" t="0" r="0" b="0"/>
@@ -7912,8 +8046,11 @@
       <w:r>
         <w:rPr>
           <w:rFonts w:asciiTheme="majorHAnsi" w:hAnsiTheme="majorHAnsi" w:cstheme="majorHAnsi"/>
-          <w:sz w:val="36"/>
-          <w:szCs w:val="36"/>
+          <w:b/>
+          <w:bCs/>
+          <w:sz w:val="36"/>
+          <w:szCs w:val="36"/>
+          <w:u w:val="single"/>
         </w:rPr>
         <w:t>Schedule Appointment</w:t>
       </w:r>
@@ -7938,15 +8075,21 @@
         </w:numPr>
         <w:rPr>
           <w:rFonts w:asciiTheme="majorHAnsi" w:hAnsiTheme="majorHAnsi" w:cstheme="majorHAnsi"/>
-          <w:sz w:val="36"/>
-          <w:szCs w:val="36"/>
+          <w:b/>
+          <w:bCs/>
+          <w:sz w:val="36"/>
+          <w:szCs w:val="36"/>
+          <w:u w:val="single"/>
         </w:rPr>
       </w:pPr>
       <w:r>
         <w:rPr>
           <w:rFonts w:asciiTheme="majorHAnsi" w:hAnsiTheme="majorHAnsi" w:cstheme="majorHAnsi"/>
-          <w:sz w:val="36"/>
-          <w:szCs w:val="36"/>
+          <w:b/>
+          <w:bCs/>
+          <w:sz w:val="36"/>
+          <w:szCs w:val="36"/>
+          <w:u w:val="single"/>
         </w:rPr>
         <w:t>Reserve Bed for Patient</w:t>
       </w:r>
@@ -8088,26 +8231,50 @@
         </w:numPr>
         <w:rPr>
           <w:rFonts w:asciiTheme="majorHAnsi" w:hAnsiTheme="majorHAnsi" w:cstheme="majorHAnsi"/>
-          <w:sz w:val="36"/>
-          <w:szCs w:val="36"/>
+          <w:b/>
+          <w:bCs/>
+          <w:sz w:val="36"/>
+          <w:szCs w:val="36"/>
+          <w:u w:val="single"/>
         </w:rPr>
       </w:pPr>
       <w:r>
         <w:rPr>
           <w:rFonts w:asciiTheme="majorHAnsi" w:hAnsiTheme="majorHAnsi" w:cstheme="majorHAnsi"/>
+          <w:b/>
+          <w:bCs/>
+          <w:sz w:val="36"/>
+          <w:szCs w:val="36"/>
+          <w:u w:val="single"/>
+        </w:rPr>
+        <w:lastRenderedPageBreak/>
+        <w:t>Add Doctor</w:t>
+      </w:r>
+    </w:p>
+    <w:p>
+      <w:pPr>
+        <w:ind w:left="720"/>
+        <w:rPr>
+          <w:rFonts w:asciiTheme="majorHAnsi" w:hAnsiTheme="majorHAnsi" w:cstheme="majorHAnsi"/>
+          <w:sz w:val="36"/>
+          <w:szCs w:val="36"/>
+        </w:rPr>
+      </w:pPr>
+      <w:r>
+        <w:rPr>
+          <w:rFonts w:asciiTheme="majorHAnsi" w:hAnsiTheme="majorHAnsi" w:cstheme="majorHAnsi"/>
           <w:noProof/>
           <w:sz w:val="36"/>
           <w:szCs w:val="36"/>
         </w:rPr>
-        <w:lastRenderedPageBreak/>
         <w:drawing>
-          <wp:anchor distT="0" distB="0" distL="114300" distR="114300" simplePos="0" relativeHeight="251665408" behindDoc="0" locked="0" layoutInCell="1" allowOverlap="1" wp14:anchorId="33061868" wp14:editId="3FF05DD4">
+          <wp:anchor distT="0" distB="0" distL="114300" distR="114300" simplePos="0" relativeHeight="251665408" behindDoc="0" locked="0" layoutInCell="1" allowOverlap="1" wp14:anchorId="33061868" wp14:editId="4C8D7F2E">
             <wp:simplePos x="0" y="0"/>
             <wp:positionH relativeFrom="column">
-              <wp:posOffset>61993</wp:posOffset>
+              <wp:posOffset>61595</wp:posOffset>
             </wp:positionH>
             <wp:positionV relativeFrom="paragraph">
-              <wp:posOffset>425838</wp:posOffset>
+              <wp:posOffset>137160</wp:posOffset>
             </wp:positionV>
             <wp:extent cx="5943600" cy="2802255"/>
             <wp:effectExtent l="0" t="0" r="0" b="0"/>
@@ -8174,73 +8341,69 @@
           </wp:anchor>
         </w:drawing>
       </w:r>
-      <w:r>
-        <w:rPr>
-          <w:rFonts w:asciiTheme="majorHAnsi" w:hAnsiTheme="majorHAnsi" w:cstheme="majorHAnsi"/>
-          <w:sz w:val="36"/>
-          <w:szCs w:val="36"/>
-        </w:rPr>
-        <w:t>Add Doctor</w:t>
-      </w:r>
-    </w:p>
-    <w:p>
-      <w:pPr>
-        <w:ind w:left="720"/>
-        <w:rPr>
-          <w:rFonts w:asciiTheme="majorHAnsi" w:hAnsiTheme="majorHAnsi" w:cstheme="majorHAnsi"/>
-          <w:sz w:val="36"/>
-          <w:szCs w:val="36"/>
-        </w:rPr>
-      </w:pPr>
-    </w:p>
-    <w:p>
-      <w:pPr>
-        <w:rPr>
-          <w:rFonts w:asciiTheme="majorHAnsi" w:hAnsiTheme="majorHAnsi" w:cstheme="majorHAnsi"/>
-        </w:rPr>
-      </w:pPr>
-    </w:p>
-    <w:p>
-      <w:pPr>
-        <w:rPr>
-          <w:rFonts w:asciiTheme="majorHAnsi" w:hAnsiTheme="majorHAnsi" w:cstheme="majorHAnsi"/>
-        </w:rPr>
-      </w:pPr>
-    </w:p>
-    <w:p>
-      <w:pPr>
-        <w:rPr>
-          <w:rFonts w:asciiTheme="majorHAnsi" w:hAnsiTheme="majorHAnsi" w:cstheme="majorHAnsi"/>
-        </w:rPr>
-      </w:pPr>
-    </w:p>
-    <w:p>
-      <w:pPr>
-        <w:rPr>
-          <w:rFonts w:asciiTheme="majorHAnsi" w:hAnsiTheme="majorHAnsi" w:cstheme="majorHAnsi"/>
-        </w:rPr>
-      </w:pPr>
-    </w:p>
-    <w:p>
-      <w:pPr>
-        <w:rPr>
-          <w:rFonts w:asciiTheme="majorHAnsi" w:hAnsiTheme="majorHAnsi" w:cstheme="majorHAnsi"/>
-        </w:rPr>
-      </w:pPr>
-    </w:p>
-    <w:p>
-      <w:pPr>
-        <w:rPr>
-          <w:rFonts w:asciiTheme="majorHAnsi" w:hAnsiTheme="majorHAnsi" w:cstheme="majorHAnsi"/>
-        </w:rPr>
-      </w:pPr>
-    </w:p>
-    <w:p>
-      <w:pPr>
-        <w:rPr>
-          <w:rFonts w:asciiTheme="majorHAnsi" w:hAnsiTheme="majorHAnsi" w:cstheme="majorHAnsi"/>
-          <w:sz w:val="36"/>
-          <w:szCs w:val="36"/>
+    </w:p>
+    <w:p>
+      <w:pPr>
+        <w:rPr>
+          <w:rFonts w:asciiTheme="majorHAnsi" w:hAnsiTheme="majorHAnsi" w:cstheme="majorHAnsi"/>
+        </w:rPr>
+      </w:pPr>
+    </w:p>
+    <w:p>
+      <w:pPr>
+        <w:rPr>
+          <w:rFonts w:asciiTheme="majorHAnsi" w:hAnsiTheme="majorHAnsi" w:cstheme="majorHAnsi"/>
+        </w:rPr>
+      </w:pPr>
+    </w:p>
+    <w:p>
+      <w:pPr>
+        <w:rPr>
+          <w:rFonts w:asciiTheme="majorHAnsi" w:hAnsiTheme="majorHAnsi" w:cstheme="majorHAnsi"/>
+        </w:rPr>
+      </w:pPr>
+    </w:p>
+    <w:p>
+      <w:pPr>
+        <w:rPr>
+          <w:rFonts w:asciiTheme="majorHAnsi" w:hAnsiTheme="majorHAnsi" w:cstheme="majorHAnsi"/>
+        </w:rPr>
+      </w:pPr>
+    </w:p>
+    <w:p>
+      <w:pPr>
+        <w:rPr>
+          <w:rFonts w:asciiTheme="majorHAnsi" w:hAnsiTheme="majorHAnsi" w:cstheme="majorHAnsi"/>
+        </w:rPr>
+      </w:pPr>
+    </w:p>
+    <w:p>
+      <w:pPr>
+        <w:rPr>
+          <w:rFonts w:asciiTheme="majorHAnsi" w:hAnsiTheme="majorHAnsi" w:cstheme="majorHAnsi"/>
+        </w:rPr>
+      </w:pPr>
+    </w:p>
+    <w:p>
+      <w:pPr>
+        <w:rPr>
+          <w:rFonts w:asciiTheme="majorHAnsi" w:hAnsiTheme="majorHAnsi" w:cstheme="majorHAnsi"/>
+          <w:sz w:val="36"/>
+          <w:szCs w:val="36"/>
+        </w:rPr>
+      </w:pPr>
+    </w:p>
+    <w:p>
+      <w:pPr>
+        <w:pStyle w:val="ListParagraph"/>
+        <w:ind w:left="1440"/>
+        <w:rPr>
+          <w:rFonts w:asciiTheme="majorHAnsi" w:hAnsiTheme="majorHAnsi" w:cstheme="majorHAnsi"/>
+          <w:b/>
+          <w:bCs/>
+          <w:sz w:val="36"/>
+          <w:szCs w:val="36"/>
+          <w:u w:val="single"/>
         </w:rPr>
       </w:pPr>
     </w:p>
@@ -8253,15 +8416,21 @@
         </w:numPr>
         <w:rPr>
           <w:rFonts w:asciiTheme="majorHAnsi" w:hAnsiTheme="majorHAnsi" w:cstheme="majorHAnsi"/>
-          <w:sz w:val="36"/>
-          <w:szCs w:val="36"/>
+          <w:b/>
+          <w:bCs/>
+          <w:sz w:val="36"/>
+          <w:szCs w:val="36"/>
+          <w:u w:val="single"/>
         </w:rPr>
       </w:pPr>
       <w:r>
         <w:rPr>
           <w:rFonts w:asciiTheme="majorHAnsi" w:hAnsiTheme="majorHAnsi" w:cstheme="majorHAnsi"/>
-          <w:sz w:val="36"/>
-          <w:szCs w:val="36"/>
+          <w:b/>
+          <w:bCs/>
+          <w:sz w:val="36"/>
+          <w:szCs w:val="36"/>
+          <w:u w:val="single"/>
         </w:rPr>
         <w:t>Remove Doctor</w:t>
       </w:r>
@@ -8432,19 +8601,6 @@
     </w:p>
     <w:p>
       <w:pPr>
-        <w:pStyle w:val="ListParagraph"/>
-        <w:ind w:left="1440"/>
-        <w:rPr>
-          <w:rFonts w:asciiTheme="majorHAnsi" w:hAnsiTheme="majorHAnsi" w:cstheme="majorHAnsi"/>
-          <w:sz w:val="36"/>
-          <w:szCs w:val="36"/>
-        </w:rPr>
-      </w:pPr>
-    </w:p>
-    <w:p>
-      <w:pPr>
-        <w:pStyle w:val="ListParagraph"/>
-        <w:ind w:left="1440"/>
         <w:rPr>
           <w:rFonts w:asciiTheme="majorHAnsi" w:hAnsiTheme="majorHAnsi" w:cstheme="majorHAnsi"/>
           <w:sz w:val="36"/>
@@ -8461,26 +8617,51 @@
         </w:numPr>
         <w:rPr>
           <w:rFonts w:asciiTheme="majorHAnsi" w:hAnsiTheme="majorHAnsi" w:cstheme="majorHAnsi"/>
-          <w:sz w:val="36"/>
-          <w:szCs w:val="36"/>
+          <w:b/>
+          <w:bCs/>
+          <w:sz w:val="36"/>
+          <w:szCs w:val="36"/>
+          <w:u w:val="single"/>
         </w:rPr>
       </w:pPr>
       <w:r>
         <w:rPr>
           <w:rFonts w:asciiTheme="majorHAnsi" w:hAnsiTheme="majorHAnsi" w:cstheme="majorHAnsi"/>
+          <w:b/>
+          <w:bCs/>
+          <w:sz w:val="36"/>
+          <w:szCs w:val="36"/>
+          <w:u w:val="single"/>
+        </w:rPr>
+        <w:lastRenderedPageBreak/>
+        <w:t>Search Doctor</w:t>
+      </w:r>
+    </w:p>
+    <w:p>
+      <w:pPr>
+        <w:pStyle w:val="ListParagraph"/>
+        <w:ind w:left="1440"/>
+        <w:rPr>
+          <w:rFonts w:asciiTheme="majorHAnsi" w:hAnsiTheme="majorHAnsi" w:cstheme="majorHAnsi"/>
+          <w:sz w:val="36"/>
+          <w:szCs w:val="36"/>
+        </w:rPr>
+      </w:pPr>
+      <w:r>
+        <w:rPr>
+          <w:rFonts w:asciiTheme="majorHAnsi" w:hAnsiTheme="majorHAnsi" w:cstheme="majorHAnsi"/>
           <w:noProof/>
           <w:sz w:val="36"/>
           <w:szCs w:val="36"/>
         </w:rPr>
-        <w:lastRenderedPageBreak/>
         <w:drawing>
-          <wp:anchor distT="0" distB="0" distL="114300" distR="114300" simplePos="0" relativeHeight="251667456" behindDoc="0" locked="0" layoutInCell="1" allowOverlap="1" wp14:anchorId="550BC96F" wp14:editId="685FB131">
+          <wp:anchor distT="0" distB="0" distL="114300" distR="114300" simplePos="0" relativeHeight="251667456" behindDoc="0" locked="0" layoutInCell="1" allowOverlap="1" wp14:anchorId="550BC96F" wp14:editId="1E69E624">
             <wp:simplePos x="0" y="0"/>
             <wp:positionH relativeFrom="column">
-              <wp:posOffset>201478</wp:posOffset>
+              <wp:posOffset>208915</wp:posOffset>
             </wp:positionH>
             <wp:positionV relativeFrom="paragraph">
-              <wp:posOffset>355869</wp:posOffset>
+              <wp:posOffset>107950</wp:posOffset>
             </wp:positionV>
             <wp:extent cx="5943600" cy="3458210"/>
             <wp:effectExtent l="0" t="0" r="0" b="8890"/>
@@ -8550,25 +8731,6 @@
           </wp:anchor>
         </w:drawing>
       </w:r>
-      <w:r>
-        <w:rPr>
-          <w:rFonts w:asciiTheme="majorHAnsi" w:hAnsiTheme="majorHAnsi" w:cstheme="majorHAnsi"/>
-          <w:sz w:val="36"/>
-          <w:szCs w:val="36"/>
-        </w:rPr>
-        <w:t>Search Doctor</w:t>
-      </w:r>
-    </w:p>
-    <w:p>
-      <w:pPr>
-        <w:pStyle w:val="ListParagraph"/>
-        <w:ind w:left="1440"/>
-        <w:rPr>
-          <w:rFonts w:asciiTheme="majorHAnsi" w:hAnsiTheme="majorHAnsi" w:cstheme="majorHAnsi"/>
-          <w:sz w:val="36"/>
-          <w:szCs w:val="36"/>
-        </w:rPr>
-      </w:pPr>
     </w:p>
     <w:p>
       <w:pPr>
@@ -8579,25 +8741,50 @@
         </w:numPr>
         <w:rPr>
           <w:rFonts w:asciiTheme="majorHAnsi" w:hAnsiTheme="majorHAnsi" w:cstheme="majorHAnsi"/>
-          <w:sz w:val="36"/>
-          <w:szCs w:val="36"/>
+          <w:b/>
+          <w:bCs/>
+          <w:sz w:val="36"/>
+          <w:szCs w:val="36"/>
+          <w:u w:val="single"/>
         </w:rPr>
       </w:pPr>
       <w:r>
         <w:rPr>
           <w:rFonts w:asciiTheme="majorHAnsi" w:hAnsiTheme="majorHAnsi" w:cstheme="majorHAnsi"/>
+          <w:b/>
+          <w:bCs/>
+          <w:sz w:val="36"/>
+          <w:szCs w:val="36"/>
+          <w:u w:val="single"/>
+        </w:rPr>
+        <w:t>Modify Doctor</w:t>
+      </w:r>
+    </w:p>
+    <w:p>
+      <w:pPr>
+        <w:pStyle w:val="ListParagraph"/>
+        <w:ind w:left="1440"/>
+        <w:rPr>
+          <w:rFonts w:asciiTheme="majorHAnsi" w:hAnsiTheme="majorHAnsi" w:cstheme="majorHAnsi"/>
+          <w:sz w:val="36"/>
+          <w:szCs w:val="36"/>
+        </w:rPr>
+      </w:pPr>
+      <w:r>
+        <w:rPr>
+          <w:rFonts w:asciiTheme="majorHAnsi" w:hAnsiTheme="majorHAnsi" w:cstheme="majorHAnsi"/>
           <w:noProof/>
           <w:sz w:val="36"/>
           <w:szCs w:val="36"/>
         </w:rPr>
         <w:drawing>
-          <wp:anchor distT="0" distB="0" distL="114300" distR="114300" simplePos="0" relativeHeight="251668480" behindDoc="0" locked="0" layoutInCell="1" allowOverlap="1" wp14:anchorId="7BBC13DA" wp14:editId="4B70501B">
+          <wp:anchor distT="0" distB="0" distL="114300" distR="114300" simplePos="0" relativeHeight="251668480" behindDoc="0" locked="0" layoutInCell="1" allowOverlap="1" wp14:anchorId="7BBC13DA" wp14:editId="4421E975">
             <wp:simplePos x="0" y="0"/>
             <wp:positionH relativeFrom="column">
-              <wp:posOffset>123986</wp:posOffset>
+              <wp:posOffset>131445</wp:posOffset>
             </wp:positionH>
             <wp:positionV relativeFrom="paragraph">
-              <wp:posOffset>411383</wp:posOffset>
+              <wp:posOffset>292735</wp:posOffset>
             </wp:positionV>
             <wp:extent cx="5943600" cy="3129915"/>
             <wp:effectExtent l="0" t="0" r="0" b="0"/>
@@ -8657,25 +8844,6 @@
           </wp:anchor>
         </w:drawing>
       </w:r>
-      <w:r>
-        <w:rPr>
-          <w:rFonts w:asciiTheme="majorHAnsi" w:hAnsiTheme="majorHAnsi" w:cstheme="majorHAnsi"/>
-          <w:sz w:val="36"/>
-          <w:szCs w:val="36"/>
-        </w:rPr>
-        <w:t>Modify Doctor</w:t>
-      </w:r>
-    </w:p>
-    <w:p>
-      <w:pPr>
-        <w:pStyle w:val="ListParagraph"/>
-        <w:ind w:left="1440"/>
-        <w:rPr>
-          <w:rFonts w:asciiTheme="majorHAnsi" w:hAnsiTheme="majorHAnsi" w:cstheme="majorHAnsi"/>
-          <w:sz w:val="36"/>
-          <w:szCs w:val="36"/>
-        </w:rPr>
-      </w:pPr>
     </w:p>
     <w:p>
       <w:pPr>
@@ -8697,15 +8865,21 @@
         </w:numPr>
         <w:rPr>
           <w:rFonts w:asciiTheme="majorHAnsi" w:hAnsiTheme="majorHAnsi" w:cstheme="majorHAnsi"/>
-          <w:sz w:val="36"/>
-          <w:szCs w:val="36"/>
+          <w:b/>
+          <w:bCs/>
+          <w:sz w:val="36"/>
+          <w:szCs w:val="36"/>
+          <w:u w:val="single"/>
         </w:rPr>
       </w:pPr>
       <w:r>
         <w:rPr>
           <w:rFonts w:asciiTheme="majorHAnsi" w:hAnsiTheme="majorHAnsi" w:cstheme="majorHAnsi"/>
-          <w:sz w:val="36"/>
-          <w:szCs w:val="36"/>
+          <w:b/>
+          <w:bCs/>
+          <w:sz w:val="36"/>
+          <w:szCs w:val="36"/>
+          <w:u w:val="single"/>
         </w:rPr>
         <w:lastRenderedPageBreak/>
         <w:t>Add Department</w:t>
@@ -8826,15 +9000,21 @@
         </w:numPr>
         <w:rPr>
           <w:rFonts w:asciiTheme="majorHAnsi" w:hAnsiTheme="majorHAnsi" w:cstheme="majorHAnsi"/>
-          <w:sz w:val="36"/>
-          <w:szCs w:val="36"/>
+          <w:b/>
+          <w:bCs/>
+          <w:sz w:val="36"/>
+          <w:szCs w:val="36"/>
+          <w:u w:val="single"/>
         </w:rPr>
       </w:pPr>
       <w:r>
         <w:rPr>
           <w:rFonts w:asciiTheme="majorHAnsi" w:hAnsiTheme="majorHAnsi" w:cstheme="majorHAnsi"/>
-          <w:sz w:val="36"/>
-          <w:szCs w:val="36"/>
+          <w:b/>
+          <w:bCs/>
+          <w:sz w:val="36"/>
+          <w:szCs w:val="36"/>
+          <w:u w:val="single"/>
         </w:rPr>
         <w:t>Delete Department</w:t>
       </w:r>
@@ -9006,6 +9186,92 @@
 <file path=word/numbering.xml><?xml version="1.0" encoding="utf-8"?>
 <w:numbering xmlns:wpc="http://schemas.microsoft.com/office/word/2010/wordprocessingCanvas" xmlns:cx="http://schemas.microsoft.com/office/drawing/2014/chartex" xmlns:cx1="http://schemas.microsoft.com/office/drawing/2015/9/8/chartex" xmlns:cx2="http://schemas.microsoft.com/office/drawing/2015/10/21/chartex" xmlns:cx3="http://schemas.microsoft.com/office/drawing/2016/5/9/chartex" xmlns:cx4="http://schemas.microsoft.com/office/drawing/2016/5/10/chartex" xmlns:cx5="http://schemas.microsoft.com/office/drawing/2016/5/11/chartex" xmlns:cx6="http://schemas.microsoft.com/office/drawing/2016/5/12/chartex" xmlns:cx7="http://schemas.microsoft.com/office/drawing/2016/5/13/chartex" xmlns:cx8="http://schemas.microsoft.com/office/drawing/2016/5/14/chartex" xmlns:mc="http://schemas.openxmlformats.org/markup-compatibility/2006" xmlns:aink="http://schemas.microsoft.com/office/drawing/2016/ink" xmlns:am3d="http://schemas.microsoft.com/office/drawing/2017/model3d" xmlns:o="urn:schemas-microsoft-com:office:office" xmlns:r="http://schemas.openxmlformats.org/officeDocument/2006/relationships" xmlns:m="http://schemas.openxmlformats.org/officeDocument/2006/math" xmlns:v="urn:schemas-microsoft-com:vml" xmlns:wp14="http://schemas.microsoft.com/office/word/2010/wordprocessingDrawing" xmlns:wp="http://schemas.openxmlformats.org/drawingml/2006/wordprocessingDrawing" xmlns:w10="urn:schemas-microsoft-com:office:word" xmlns:w="http://schemas.openxmlformats.org/wordprocessingml/2006/main" xmlns:w14="http://schemas.microsoft.com/office/word/2010/wordml" xmlns:w15="http://schemas.microsoft.com/office/word/2012/wordml" xmlns:w16cid="http://schemas.microsoft.com/office/word/2016/wordml/cid" xmlns:w16se="http://schemas.microsoft.com/office/word/2015/wordml/symex" xmlns:wpg="http://schemas.microsoft.com/office/word/2010/wordprocessingGroup" xmlns:wpi="http://schemas.microsoft.com/office/word/2010/wordprocessingInk" xmlns:wne="http://schemas.microsoft.com/office/word/2006/wordml" xmlns:wps="http://schemas.microsoft.com/office/word/2010/wordprocessingShape" mc:Ignorable="w14 w15 w16se w16cid wp14">
   <w:abstractNum w:abstractNumId="0" w15:restartNumberingAfterBreak="0">
+    <w:nsid w:val="04A85D83"/>
+    <w:multiLevelType w:val="hybridMultilevel"/>
+    <w:tmpl w:val="73DA03C8"/>
+    <w:lvl w:ilvl="0" w:tplc="0409000F">
+      <w:start w:val="1"/>
+      <w:numFmt w:val="decimal"/>
+      <w:lvlText w:val="%1."/>
+      <w:lvlJc w:val="left"/>
+      <w:pPr>
+        <w:ind w:left="1440" w:hanging="360"/>
+      </w:pPr>
+    </w:lvl>
+    <w:lvl w:ilvl="1" w:tplc="04090019" w:tentative="1">
+      <w:start w:val="1"/>
+      <w:numFmt w:val="lowerLetter"/>
+      <w:lvlText w:val="%2."/>
+      <w:lvlJc w:val="left"/>
+      <w:pPr>
+        <w:ind w:left="2160" w:hanging="360"/>
+      </w:pPr>
+    </w:lvl>
+    <w:lvl w:ilvl="2" w:tplc="0409001B" w:tentative="1">
+      <w:start w:val="1"/>
+      <w:numFmt w:val="lowerRoman"/>
+      <w:lvlText w:val="%3."/>
+      <w:lvlJc w:val="right"/>
+      <w:pPr>
+        <w:ind w:left="2880" w:hanging="180"/>
+      </w:pPr>
+    </w:lvl>
+    <w:lvl w:ilvl="3" w:tplc="0409000F" w:tentative="1">
+      <w:start w:val="1"/>
+      <w:numFmt w:val="decimal"/>
+      <w:lvlText w:val="%4."/>
+      <w:lvlJc w:val="left"/>
+      <w:pPr>
+        <w:ind w:left="3600" w:hanging="360"/>
+      </w:pPr>
+    </w:lvl>
+    <w:lvl w:ilvl="4" w:tplc="04090019" w:tentative="1">
+      <w:start w:val="1"/>
+      <w:numFmt w:val="lowerLetter"/>
+      <w:lvlText w:val="%5."/>
+      <w:lvlJc w:val="left"/>
+      <w:pPr>
+        <w:ind w:left="4320" w:hanging="360"/>
+      </w:pPr>
+    </w:lvl>
+    <w:lvl w:ilvl="5" w:tplc="0409001B" w:tentative="1">
+      <w:start w:val="1"/>
+      <w:numFmt w:val="lowerRoman"/>
+      <w:lvlText w:val="%6."/>
+      <w:lvlJc w:val="right"/>
+      <w:pPr>
+        <w:ind w:left="5040" w:hanging="180"/>
+      </w:pPr>
+    </w:lvl>
+    <w:lvl w:ilvl="6" w:tplc="0409000F" w:tentative="1">
+      <w:start w:val="1"/>
+      <w:numFmt w:val="decimal"/>
+      <w:lvlText w:val="%7."/>
+      <w:lvlJc w:val="left"/>
+      <w:pPr>
+        <w:ind w:left="5760" w:hanging="360"/>
+      </w:pPr>
+    </w:lvl>
+    <w:lvl w:ilvl="7" w:tplc="04090019" w:tentative="1">
+      <w:start w:val="1"/>
+      <w:numFmt w:val="lowerLetter"/>
+      <w:lvlText w:val="%8."/>
+      <w:lvlJc w:val="left"/>
+      <w:pPr>
+        <w:ind w:left="6480" w:hanging="360"/>
+      </w:pPr>
+    </w:lvl>
+    <w:lvl w:ilvl="8" w:tplc="0409001B" w:tentative="1">
+      <w:start w:val="1"/>
+      <w:numFmt w:val="lowerRoman"/>
+      <w:lvlText w:val="%9."/>
+      <w:lvlJc w:val="right"/>
+      <w:pPr>
+        <w:ind w:left="7200" w:hanging="180"/>
+      </w:pPr>
+    </w:lvl>
+  </w:abstractNum>
+  <w:abstractNum w:abstractNumId="1" w15:restartNumberingAfterBreak="0">
     <w:nsid w:val="078E75E8"/>
     <w:multiLevelType w:val="multilevel"/>
     <w:tmpl w:val="0FEC4E5A"/>
@@ -9118,7 +9384,7 @@
       </w:rPr>
     </w:lvl>
   </w:abstractNum>
-  <w:abstractNum w:abstractNumId="1" w15:restartNumberingAfterBreak="0">
+  <w:abstractNum w:abstractNumId="2" w15:restartNumberingAfterBreak="0">
     <w:nsid w:val="15B029A5"/>
     <w:multiLevelType w:val="hybridMultilevel"/>
     <w:tmpl w:val="B266A622"/>
@@ -9231,7 +9497,7 @@
       </w:rPr>
     </w:lvl>
   </w:abstractNum>
-  <w:abstractNum w:abstractNumId="2" w15:restartNumberingAfterBreak="0">
+  <w:abstractNum w:abstractNumId="3" w15:restartNumberingAfterBreak="0">
     <w:nsid w:val="18744759"/>
     <w:multiLevelType w:val="hybridMultilevel"/>
     <w:tmpl w:val="DA9051B0"/>
@@ -9317,7 +9583,93 @@
       </w:pPr>
     </w:lvl>
   </w:abstractNum>
-  <w:abstractNum w:abstractNumId="3" w15:restartNumberingAfterBreak="0">
+  <w:abstractNum w:abstractNumId="4" w15:restartNumberingAfterBreak="0">
+    <w:nsid w:val="1C7851EB"/>
+    <w:multiLevelType w:val="hybridMultilevel"/>
+    <w:tmpl w:val="D62260A4"/>
+    <w:lvl w:ilvl="0" w:tplc="0409000F">
+      <w:start w:val="1"/>
+      <w:numFmt w:val="decimal"/>
+      <w:lvlText w:val="%1."/>
+      <w:lvlJc w:val="left"/>
+      <w:pPr>
+        <w:ind w:left="1800" w:hanging="360"/>
+      </w:pPr>
+    </w:lvl>
+    <w:lvl w:ilvl="1" w:tplc="04090019" w:tentative="1">
+      <w:start w:val="1"/>
+      <w:numFmt w:val="lowerLetter"/>
+      <w:lvlText w:val="%2."/>
+      <w:lvlJc w:val="left"/>
+      <w:pPr>
+        <w:ind w:left="2520" w:hanging="360"/>
+      </w:pPr>
+    </w:lvl>
+    <w:lvl w:ilvl="2" w:tplc="0409001B" w:tentative="1">
+      <w:start w:val="1"/>
+      <w:numFmt w:val="lowerRoman"/>
+      <w:lvlText w:val="%3."/>
+      <w:lvlJc w:val="right"/>
+      <w:pPr>
+        <w:ind w:left="3240" w:hanging="180"/>
+      </w:pPr>
+    </w:lvl>
+    <w:lvl w:ilvl="3" w:tplc="0409000F" w:tentative="1">
+      <w:start w:val="1"/>
+      <w:numFmt w:val="decimal"/>
+      <w:lvlText w:val="%4."/>
+      <w:lvlJc w:val="left"/>
+      <w:pPr>
+        <w:ind w:left="3960" w:hanging="360"/>
+      </w:pPr>
+    </w:lvl>
+    <w:lvl w:ilvl="4" w:tplc="04090019" w:tentative="1">
+      <w:start w:val="1"/>
+      <w:numFmt w:val="lowerLetter"/>
+      <w:lvlText w:val="%5."/>
+      <w:lvlJc w:val="left"/>
+      <w:pPr>
+        <w:ind w:left="4680" w:hanging="360"/>
+      </w:pPr>
+    </w:lvl>
+    <w:lvl w:ilvl="5" w:tplc="0409001B" w:tentative="1">
+      <w:start w:val="1"/>
+      <w:numFmt w:val="lowerRoman"/>
+      <w:lvlText w:val="%6."/>
+      <w:lvlJc w:val="right"/>
+      <w:pPr>
+        <w:ind w:left="5400" w:hanging="180"/>
+      </w:pPr>
+    </w:lvl>
+    <w:lvl w:ilvl="6" w:tplc="0409000F" w:tentative="1">
+      <w:start w:val="1"/>
+      <w:numFmt w:val="decimal"/>
+      <w:lvlText w:val="%7."/>
+      <w:lvlJc w:val="left"/>
+      <w:pPr>
+        <w:ind w:left="6120" w:hanging="360"/>
+      </w:pPr>
+    </w:lvl>
+    <w:lvl w:ilvl="7" w:tplc="04090019" w:tentative="1">
+      <w:start w:val="1"/>
+      <w:numFmt w:val="lowerLetter"/>
+      <w:lvlText w:val="%8."/>
+      <w:lvlJc w:val="left"/>
+      <w:pPr>
+        <w:ind w:left="6840" w:hanging="360"/>
+      </w:pPr>
+    </w:lvl>
+    <w:lvl w:ilvl="8" w:tplc="0409001B" w:tentative="1">
+      <w:start w:val="1"/>
+      <w:numFmt w:val="lowerRoman"/>
+      <w:lvlText w:val="%9."/>
+      <w:lvlJc w:val="right"/>
+      <w:pPr>
+        <w:ind w:left="7560" w:hanging="180"/>
+      </w:pPr>
+    </w:lvl>
+  </w:abstractNum>
+  <w:abstractNum w:abstractNumId="5" w15:restartNumberingAfterBreak="0">
     <w:nsid w:val="1FB476B3"/>
     <w:multiLevelType w:val="hybridMultilevel"/>
     <w:tmpl w:val="F134F342"/>
@@ -9430,7 +9782,7 @@
       </w:rPr>
     </w:lvl>
   </w:abstractNum>
-  <w:abstractNum w:abstractNumId="4" w15:restartNumberingAfterBreak="0">
+  <w:abstractNum w:abstractNumId="6" w15:restartNumberingAfterBreak="0">
     <w:nsid w:val="22AE3045"/>
     <w:multiLevelType w:val="multilevel"/>
     <w:tmpl w:val="0FEC4E5A"/>
@@ -9543,7 +9895,120 @@
       </w:rPr>
     </w:lvl>
   </w:abstractNum>
-  <w:abstractNum w:abstractNumId="5" w15:restartNumberingAfterBreak="0">
+  <w:abstractNum w:abstractNumId="7" w15:restartNumberingAfterBreak="0">
+    <w:nsid w:val="22BA783F"/>
+    <w:multiLevelType w:val="multilevel"/>
+    <w:tmpl w:val="0FEC4E5A"/>
+    <w:lvl w:ilvl="0">
+      <w:start w:val="1"/>
+      <w:numFmt w:val="decimal"/>
+      <w:lvlText w:val="%1.0"/>
+      <w:lvlJc w:val="left"/>
+      <w:pPr>
+        <w:ind w:left="720" w:hanging="720"/>
+      </w:pPr>
+      <w:rPr>
+        <w:rFonts w:hint="default"/>
+      </w:rPr>
+    </w:lvl>
+    <w:lvl w:ilvl="1">
+      <w:start w:val="1"/>
+      <w:numFmt w:val="decimal"/>
+      <w:lvlText w:val="%1.%2"/>
+      <w:lvlJc w:val="left"/>
+      <w:pPr>
+        <w:ind w:left="1440" w:hanging="720"/>
+      </w:pPr>
+      <w:rPr>
+        <w:rFonts w:hint="default"/>
+      </w:rPr>
+    </w:lvl>
+    <w:lvl w:ilvl="2">
+      <w:start w:val="1"/>
+      <w:numFmt w:val="decimal"/>
+      <w:lvlText w:val="%1.%2.%3"/>
+      <w:lvlJc w:val="left"/>
+      <w:pPr>
+        <w:ind w:left="2160" w:hanging="720"/>
+      </w:pPr>
+      <w:rPr>
+        <w:rFonts w:hint="default"/>
+      </w:rPr>
+    </w:lvl>
+    <w:lvl w:ilvl="3">
+      <w:start w:val="1"/>
+      <w:numFmt w:val="decimal"/>
+      <w:lvlText w:val="%1.%2.%3.%4"/>
+      <w:lvlJc w:val="left"/>
+      <w:pPr>
+        <w:ind w:left="3240" w:hanging="1080"/>
+      </w:pPr>
+      <w:rPr>
+        <w:rFonts w:hint="default"/>
+      </w:rPr>
+    </w:lvl>
+    <w:lvl w:ilvl="4">
+      <w:start w:val="1"/>
+      <w:numFmt w:val="decimal"/>
+      <w:lvlText w:val="%1.%2.%3.%4.%5"/>
+      <w:lvlJc w:val="left"/>
+      <w:pPr>
+        <w:ind w:left="4320" w:hanging="1440"/>
+      </w:pPr>
+      <w:rPr>
+        <w:rFonts w:hint="default"/>
+      </w:rPr>
+    </w:lvl>
+    <w:lvl w:ilvl="5">
+      <w:start w:val="1"/>
+      <w:numFmt w:val="decimal"/>
+      <w:lvlText w:val="%1.%2.%3.%4.%5.%6"/>
+      <w:lvlJc w:val="left"/>
+      <w:pPr>
+        <w:ind w:left="5400" w:hanging="1800"/>
+      </w:pPr>
+      <w:rPr>
+        <w:rFonts w:hint="default"/>
+      </w:rPr>
+    </w:lvl>
+    <w:lvl w:ilvl="6">
+      <w:start w:val="1"/>
+      <w:numFmt w:val="decimal"/>
+      <w:lvlText w:val="%1.%2.%3.%4.%5.%6.%7"/>
+      <w:lvlJc w:val="left"/>
+      <w:pPr>
+        <w:ind w:left="6120" w:hanging="1800"/>
+      </w:pPr>
+      <w:rPr>
+        <w:rFonts w:hint="default"/>
+      </w:rPr>
+    </w:lvl>
+    <w:lvl w:ilvl="7">
+      <w:start w:val="1"/>
+      <w:numFmt w:val="decimal"/>
+      <w:lvlText w:val="%1.%2.%3.%4.%5.%6.%7.%8"/>
+      <w:lvlJc w:val="left"/>
+      <w:pPr>
+        <w:ind w:left="7200" w:hanging="2160"/>
+      </w:pPr>
+      <w:rPr>
+        <w:rFonts w:hint="default"/>
+      </w:rPr>
+    </w:lvl>
+    <w:lvl w:ilvl="8">
+      <w:start w:val="1"/>
+      <w:numFmt w:val="decimal"/>
+      <w:lvlText w:val="%1.%2.%3.%4.%5.%6.%7.%8.%9"/>
+      <w:lvlJc w:val="left"/>
+      <w:pPr>
+        <w:ind w:left="8280" w:hanging="2520"/>
+      </w:pPr>
+      <w:rPr>
+        <w:rFonts w:hint="default"/>
+      </w:rPr>
+    </w:lvl>
+  </w:abstractNum>
+  <w:abstractNum w:abstractNumId="8" w15:restartNumberingAfterBreak="0">
     <w:nsid w:val="2B545F47"/>
     <w:multiLevelType w:val="hybridMultilevel"/>
     <w:tmpl w:val="98B2729C"/>
@@ -9632,7 +10097,7 @@
       </w:pPr>
     </w:lvl>
   </w:abstractNum>
-  <w:abstractNum w:abstractNumId="6" w15:restartNumberingAfterBreak="0">
+  <w:abstractNum w:abstractNumId="9" w15:restartNumberingAfterBreak="0">
     <w:nsid w:val="31B35855"/>
     <w:multiLevelType w:val="hybridMultilevel"/>
     <w:tmpl w:val="72024EAE"/>
@@ -9745,7 +10210,7 @@
       </w:rPr>
     </w:lvl>
   </w:abstractNum>
-  <w:abstractNum w:abstractNumId="7" w15:restartNumberingAfterBreak="0">
+  <w:abstractNum w:abstractNumId="10" w15:restartNumberingAfterBreak="0">
     <w:nsid w:val="35A8225F"/>
     <w:multiLevelType w:val="hybridMultilevel"/>
     <w:tmpl w:val="BD36701E"/>
@@ -9831,7 +10296,7 @@
       </w:pPr>
     </w:lvl>
   </w:abstractNum>
-  <w:abstractNum w:abstractNumId="8" w15:restartNumberingAfterBreak="0">
+  <w:abstractNum w:abstractNumId="11" w15:restartNumberingAfterBreak="0">
     <w:nsid w:val="38C3441A"/>
     <w:multiLevelType w:val="hybridMultilevel"/>
     <w:tmpl w:val="A38CA760"/>
@@ -9944,7 +10409,7 @@
       </w:rPr>
     </w:lvl>
   </w:abstractNum>
-  <w:abstractNum w:abstractNumId="9" w15:restartNumberingAfterBreak="0">
+  <w:abstractNum w:abstractNumId="12" w15:restartNumberingAfterBreak="0">
     <w:nsid w:val="3D7276B3"/>
     <w:multiLevelType w:val="hybridMultilevel"/>
     <w:tmpl w:val="2C064370"/>
@@ -10057,7 +10522,7 @@
       </w:rPr>
     </w:lvl>
   </w:abstractNum>
-  <w:abstractNum w:abstractNumId="10" w15:restartNumberingAfterBreak="0">
+  <w:abstractNum w:abstractNumId="13" w15:restartNumberingAfterBreak="0">
     <w:nsid w:val="4CF35BB9"/>
     <w:multiLevelType w:val="hybridMultilevel"/>
     <w:tmpl w:val="8134085A"/>
@@ -10170,7 +10635,7 @@
       </w:rPr>
     </w:lvl>
   </w:abstractNum>
-  <w:abstractNum w:abstractNumId="11" w15:restartNumberingAfterBreak="0">
+  <w:abstractNum w:abstractNumId="14" w15:restartNumberingAfterBreak="0">
     <w:nsid w:val="65F374AB"/>
     <w:multiLevelType w:val="hybridMultilevel"/>
     <w:tmpl w:val="09A2DF7A"/>
@@ -10256,7 +10721,7 @@
       </w:pPr>
     </w:lvl>
   </w:abstractNum>
-  <w:abstractNum w:abstractNumId="12" w15:restartNumberingAfterBreak="0">
+  <w:abstractNum w:abstractNumId="15" w15:restartNumberingAfterBreak="0">
     <w:nsid w:val="7190695E"/>
     <w:multiLevelType w:val="multilevel"/>
     <w:tmpl w:val="0FEC4E5A"/>
@@ -10370,43 +10835,52 @@
     </w:lvl>
   </w:abstractNum>
   <w:num w:numId="1">
-    <w:abstractNumId w:val="7"/>
+    <w:abstractNumId w:val="10"/>
   </w:num>
   <w:num w:numId="2">
+    <w:abstractNumId w:val="8"/>
+  </w:num>
+  <w:num w:numId="3">
+    <w:abstractNumId w:val="15"/>
+  </w:num>
+  <w:num w:numId="4">
     <w:abstractNumId w:val="5"/>
   </w:num>
-  <w:num w:numId="3">
+  <w:num w:numId="5">
+    <w:abstractNumId w:val="2"/>
+  </w:num>
+  <w:num w:numId="6">
+    <w:abstractNumId w:val="9"/>
+  </w:num>
+  <w:num w:numId="7">
+    <w:abstractNumId w:val="11"/>
+  </w:num>
+  <w:num w:numId="8">
     <w:abstractNumId w:val="12"/>
   </w:num>
-  <w:num w:numId="4">
+  <w:num w:numId="9">
+    <w:abstractNumId w:val="13"/>
+  </w:num>
+  <w:num w:numId="10">
     <w:abstractNumId w:val="3"/>
   </w:num>
-  <w:num w:numId="5">
+  <w:num w:numId="11">
+    <w:abstractNumId w:val="14"/>
+  </w:num>
+  <w:num w:numId="12">
     <w:abstractNumId w:val="1"/>
   </w:num>
-  <w:num w:numId="6">
+  <w:num w:numId="13">
     <w:abstractNumId w:val="6"/>
   </w:num>
-  <w:num w:numId="7">
-    <w:abstractNumId w:val="8"/>
-  </w:num>
-  <w:num w:numId="8">
-    <w:abstractNumId w:val="9"/>
-  </w:num>
-  <w:num w:numId="9">
-    <w:abstractNumId w:val="10"/>
-  </w:num>
-  <w:num w:numId="10">
-    <w:abstractNumId w:val="2"/>
-  </w:num>
-  <w:num w:numId="11">
-    <w:abstractNumId w:val="11"/>
-  </w:num>
-  <w:num w:numId="12">
+  <w:num w:numId="14">
     <w:abstractNumId w:val="0"/>
   </w:num>
-  <w:num w:numId="13">
+  <w:num w:numId="15">
     <w:abstractNumId w:val="4"/>
+  </w:num>
+  <w:num w:numId="16">
+    <w:abstractNumId w:val="7"/>
   </w:num>
 </w:numbering>
 </file>

</xml_diff>